<commit_message>
Fairness notes minor fix
</commit_message>
<xml_diff>
--- a/lectures/tutorials/09_AIcsCoreFairnessWorksheet.docx
+++ b/lectures/tutorials/09_AIcsCoreFairnessWorksheet.docx
@@ -73,13 +73,7 @@
         <w:rPr>
           <w:color w:val="000000"/>
         </w:rPr>
-        <w:t xml:space="preserve">Formulate an application as an AI problem, with a specific focus to avoid vagueness and hidden </w:t>
-      </w:r>
-      <w:r>
-        <w:rPr>
-          <w:color w:val="000000"/>
-        </w:rPr>
-        <w:t>assumptions</w:t>
+        <w:t>Formulate an application as an AI problem, with a specific focus to avoid vagueness and hidden assumptions</w:t>
       </w:r>
     </w:p>
     <w:p>
@@ -163,13 +157,7 @@
         <w:rPr>
           <w:color w:val="000000"/>
         </w:rPr>
-        <w:t xml:space="preserve">Consider the risks </w:t>
-      </w:r>
-      <w:r>
-        <w:rPr>
-          <w:color w:val="000000"/>
-        </w:rPr>
-        <w:t>associated with developing an AI algorithm on a limited dataset, and with applying it to a population different from what it was trained on</w:t>
+        <w:t>Consider the risks associated with developing an AI algorithm on a limited dataset, and with applying it to a population different from what it was trained on</w:t>
       </w:r>
     </w:p>
     <w:p/>
@@ -195,16 +183,7 @@
     </w:p>
     <w:p>
       <w:r>
-        <w:t>In the country of Dataland, the police department uses an algorithm to assess the risk level of people r</w:t>
-      </w:r>
-      <w:r>
-        <w:t>eporting cases of domestic abuse and violence. Thanks to this algorithm, they can identify the most serious threats and intervene accordingly. The algorithm has had a positive impact, assessing cases with more accuracy than other prior strategies and allow</w:t>
-      </w:r>
-      <w:r>
-        <w:t>ing the police force to make an efficient use of their resources. However, it occasionally fails to correctly identify people at high risk of violence (false negatives), leaving them without the protection they need. It is also affected by other issues. Fo</w:t>
-      </w:r>
-      <w:r>
-        <w:t>r each issue outlined in this table, check whether it is a Fairness, Accountability or Transparency problem.</w:t>
+        <w:t>In the country of Dataland, the police department uses an algorithm to assess the risk level of people reporting cases of domestic abuse and violence. Thanks to this algorithm, they can identify the most serious threats and intervene accordingly. The algorithm has had a positive impact, assessing cases with more accuracy than other prior strategies and allowing the police force to make an efficient use of their resources. However, it occasionally fails to correctly identify people at high risk of violence (false negatives), leaving them without the protection they need. It is also affected by other issues. For each issue outlined in this table, check whether it is a Fairness, Accountability or Transparency problem.</w:t>
       </w:r>
     </w:p>
     <w:p>
@@ -308,13 +287,7 @@
               <w:rPr>
                 <w:b w:val="0"/>
               </w:rPr>
-              <w:t xml:space="preserve">When the algorithm fails to identify a high-risk case and violence occurs, it is unclear if the </w:t>
-            </w:r>
-            <w:r>
-              <w:rPr>
-                <w:b w:val="0"/>
-              </w:rPr>
-              <w:t>police department should shoulder any responsibility.</w:t>
+              <w:t>When the algorithm fails to identify a high-risk case and violence occurs, it is unclear if the police department should shoulder any responsibility.</w:t>
             </w:r>
           </w:p>
         </w:tc>
@@ -413,68 +386,56 @@
               <w:rPr>
                 <w:b w:val="0"/>
               </w:rPr>
-              <w:t>The majority of people reporting domestic abuse are not aware</w:t>
-            </w:r>
+              <w:t>The majority of people reporting domestic abuse are not aware that their cases are being evaluated by an algorithm, or do not know the score they received.</w:t>
+            </w:r>
+          </w:p>
+        </w:tc>
+        <w:tc>
+          <w:tcPr>
+            <w:tcW w:w="1410" w:type="dxa"/>
+          </w:tcPr>
+          <w:p>
+            <w:pPr>
+              <w:jc w:val="both"/>
+              <w:cnfStyle w:val="000000100000" w:firstRow="0" w:lastRow="0" w:firstColumn="0" w:lastColumn="0" w:oddVBand="0" w:evenVBand="0" w:oddHBand="1" w:evenHBand="0" w:firstRowFirstColumn="0" w:firstRowLastColumn="0" w:lastRowFirstColumn="0" w:lastRowLastColumn="0"/>
+            </w:pPr>
+          </w:p>
+        </w:tc>
+        <w:tc>
+          <w:tcPr>
+            <w:tcW w:w="1710" w:type="dxa"/>
+          </w:tcPr>
+          <w:p>
+            <w:pPr>
+              <w:jc w:val="both"/>
+              <w:cnfStyle w:val="000000100000" w:firstRow="0" w:lastRow="0" w:firstColumn="0" w:lastColumn="0" w:oddVBand="0" w:evenVBand="0" w:oddHBand="1" w:evenHBand="0" w:firstRowFirstColumn="0" w:firstRowLastColumn="0" w:lastRowFirstColumn="0" w:lastRowLastColumn="0"/>
+            </w:pPr>
+          </w:p>
+        </w:tc>
+        <w:tc>
+          <w:tcPr>
+            <w:tcW w:w="1560" w:type="dxa"/>
+          </w:tcPr>
+          <w:p>
+            <w:pPr>
+              <w:jc w:val="both"/>
+              <w:cnfStyle w:val="000000100000" w:firstRow="0" w:lastRow="0" w:firstColumn="0" w:lastColumn="0" w:oddVBand="0" w:evenVBand="0" w:oddHBand="1" w:evenHBand="0" w:firstRowFirstColumn="0" w:firstRowLastColumn="0" w:lastRowFirstColumn="0" w:lastRowLastColumn="0"/>
+            </w:pPr>
+          </w:p>
+        </w:tc>
+      </w:tr>
+      <w:tr>
+        <w:tc>
+          <w:tcPr>
+            <w:cnfStyle w:val="001000000000" w:firstRow="0" w:lastRow="0" w:firstColumn="1" w:lastColumn="0" w:oddVBand="0" w:evenVBand="0" w:oddHBand="0" w:evenHBand="0" w:firstRowFirstColumn="0" w:firstRowLastColumn="0" w:lastRowFirstColumn="0" w:lastRowLastColumn="0"/>
+            <w:tcW w:w="4830" w:type="dxa"/>
+          </w:tcPr>
+          <w:p>
             <w:r>
               <w:rPr>
                 <w:b w:val="0"/>
               </w:rPr>
-              <w:t xml:space="preserve"> that their cases are being evaluated by an algorithm, or do not know the score they received.</w:t>
-            </w:r>
-          </w:p>
-        </w:tc>
-        <w:tc>
-          <w:tcPr>
-            <w:tcW w:w="1410" w:type="dxa"/>
-          </w:tcPr>
-          <w:p>
-            <w:pPr>
-              <w:jc w:val="both"/>
-              <w:cnfStyle w:val="000000100000" w:firstRow="0" w:lastRow="0" w:firstColumn="0" w:lastColumn="0" w:oddVBand="0" w:evenVBand="0" w:oddHBand="1" w:evenHBand="0" w:firstRowFirstColumn="0" w:firstRowLastColumn="0" w:lastRowFirstColumn="0" w:lastRowLastColumn="0"/>
-            </w:pPr>
-          </w:p>
-        </w:tc>
-        <w:tc>
-          <w:tcPr>
-            <w:tcW w:w="1710" w:type="dxa"/>
-          </w:tcPr>
-          <w:p>
-            <w:pPr>
-              <w:jc w:val="both"/>
-              <w:cnfStyle w:val="000000100000" w:firstRow="0" w:lastRow="0" w:firstColumn="0" w:lastColumn="0" w:oddVBand="0" w:evenVBand="0" w:oddHBand="1" w:evenHBand="0" w:firstRowFirstColumn="0" w:firstRowLastColumn="0" w:lastRowFirstColumn="0" w:lastRowLastColumn="0"/>
-            </w:pPr>
-          </w:p>
-        </w:tc>
-        <w:tc>
-          <w:tcPr>
-            <w:tcW w:w="1560" w:type="dxa"/>
-          </w:tcPr>
-          <w:p>
-            <w:pPr>
-              <w:jc w:val="both"/>
-              <w:cnfStyle w:val="000000100000" w:firstRow="0" w:lastRow="0" w:firstColumn="0" w:lastColumn="0" w:oddVBand="0" w:evenVBand="0" w:oddHBand="1" w:evenHBand="0" w:firstRowFirstColumn="0" w:firstRowLastColumn="0" w:lastRowFirstColumn="0" w:lastRowLastColumn="0"/>
-            </w:pPr>
-          </w:p>
-        </w:tc>
-      </w:tr>
-      <w:tr>
-        <w:tc>
-          <w:tcPr>
-            <w:cnfStyle w:val="001000000000" w:firstRow="0" w:lastRow="0" w:firstColumn="1" w:lastColumn="0" w:oddVBand="0" w:evenVBand="0" w:oddHBand="0" w:evenHBand="0" w:firstRowFirstColumn="0" w:firstRowLastColumn="0" w:lastRowFirstColumn="0" w:lastRowLastColumn="0"/>
-            <w:tcW w:w="4830" w:type="dxa"/>
-          </w:tcPr>
-          <w:p>
-            <w:r>
-              <w:rPr>
-                <w:b w:val="0"/>
-              </w:rPr>
-              <w:t xml:space="preserve">The police department receives a recommendation for each case, but does not know which characteristic(s) of the case have resulted in the final </w:t>
-            </w:r>
-            <w:r>
-              <w:rPr>
-                <w:b w:val="0"/>
-              </w:rPr>
-              <w:t>evaluation.</w:t>
+              <w:t>The police department receives a recommendation for each case, but does not know which characteristic(s) of the case have resulted in the final evaluation.</w:t>
             </w:r>
           </w:p>
         </w:tc>
@@ -576,10 +537,7 @@
     <w:p/>
     <w:p>
       <w:r>
-        <w:t xml:space="preserve">In completing your answers, it may help to remember the </w:t>
-      </w:r>
-      <w:r>
-        <w:t>following definitions:</w:t>
+        <w:t>In completing your answers, it may help to remember the following definitions:</w:t>
       </w:r>
     </w:p>
     <w:p/>
@@ -614,10 +572,7 @@
         <w:t xml:space="preserve">Accountability: </w:t>
       </w:r>
       <w:r>
-        <w:t>Clear defini</w:t>
-      </w:r>
-      <w:r>
-        <w:t>tion of who should be held responsible for the outcome of the technological application and under what circumstances.</w:t>
+        <w:t>Clear definition of who should be held responsible for the outcome of the technological application and under what circumstances.</w:t>
       </w:r>
     </w:p>
     <w:p>
@@ -635,13 +590,7 @@
       </w:r>
       <w:r>
         <w:tab/>
-        <w:t xml:space="preserve">The technical definition of transparency in Data Science refers to being able to understand why a technological application </w:t>
-      </w:r>
-      <w:r>
-        <w:t>produced a specific outcome. This is also called explainability. But transparency can also refer to the demand of making the use of algorithms more transparent to the public, including informing the users about when they are used, where the data used was s</w:t>
-      </w:r>
-      <w:r>
-        <w:t>ourced from, and making algorithms available for auditing.</w:t>
+        <w:t>The technical definition of transparency in Data Science refers to being able to understand why a technological application produced a specific outcome. This is also called explainability. But transparency can also refer to the demand of making the use of algorithms more transparent to the public, including informing the users about when they are used, where the data used was sourced from, and making algorithms available for auditing.</w:t>
       </w:r>
     </w:p>
     <w:p/>
@@ -657,13 +606,7 @@
         <w:rPr>
           <w:highlight w:val="white"/>
         </w:rPr>
-        <w:t xml:space="preserve"> this case is fictional but inspired by a real algorithm, called VioGén, used in Spain to determine the risk level of victims of gender-based violence and assign protection measures. The algo</w:t>
-      </w:r>
-      <w:r>
-        <w:rPr>
-          <w:highlight w:val="white"/>
-        </w:rPr>
-        <w:t xml:space="preserve">rithm has been recently going under severe scrutiny </w:t>
+        <w:t xml:space="preserve"> this case is fictional but inspired by a real algorithm, called VioGén, used in Spain to determine the risk level of victims of gender-based violence and assign protection measures. The algorithm has been recently going under severe scrutiny </w:t>
       </w:r>
       <w:hyperlink r:id="rId6">
         <w:r>
@@ -746,13 +689,7 @@
     </w:p>
     <w:p>
       <w:r>
-        <w:t>You are working with a family physician, Dr. C. Lever, who contacted you because he wants</w:t>
-      </w:r>
-      <w:r>
-        <w:t xml:space="preserve"> your help to solve a medical problem. Doctor Lever is worried about the rising incidence of type 2 diabetes in his community. He has some familiarity with AI, so he thought about creating an algorithm to help him identify which of his patients, based on a</w:t>
-      </w:r>
-      <w:r>
-        <w:t xml:space="preserve">vailable information, are at higher risk of diabetes, so that he could follow up with them and suggest a preventive plan. </w:t>
+        <w:t xml:space="preserve">You are working with a family physician, Dr. C. Lever, who contacted you because he wants your help to solve a medical problem. Doctor Lever is worried about the rising incidence of type 2 diabetes in his community. He has some familiarity with AI, so he thought about creating an algorithm to help him identify which of his patients, based on available information, are at higher risk of diabetes, so that he could follow up with them and suggest a preventive plan. </w:t>
       </w:r>
     </w:p>
     <w:p>
@@ -792,10 +729,7 @@
         <w:t>classification</w:t>
       </w:r>
       <w:r>
-        <w:t xml:space="preserve"> problem. We want the algorithm to take patient data and return whether or </w:t>
-      </w:r>
-      <w:r>
-        <w:t xml:space="preserve">not the patient is considered at high risk of diabetes or not (assuming that we are happy with only these two labels, and a third category is not needed, then it is a </w:t>
+        <w:t xml:space="preserve"> problem. We want the algorithm to take patient data and return whether or not the patient is considered at high risk of diabetes or not (assuming that we are happy with only these two labels, and a third category is not needed, then it is a </w:t>
       </w:r>
       <w:r>
         <w:rPr>
@@ -826,17 +760,11 @@
         <w:t xml:space="preserve">how </w:t>
       </w:r>
       <w:r>
-        <w:t>we are going to separate the patients in our database between those who have diabetes and those who do not. The table below shows a list of possible information that we co</w:t>
-      </w:r>
-      <w:r>
-        <w:t xml:space="preserve">uld use for this purpose. For each item, write down if you believe it to be good enough to answer our question or not and why. Additionally, even for those items that you believe to be potentially good discriminant, write </w:t>
+        <w:t xml:space="preserve">we are going to separate the patients in our database between those who have diabetes and those who do not. The table below shows a list of possible information that we could use for this purpose. For each item, write down if you believe it to be good enough to answer our question or not and why. Additionally, even for those items that you believe to be potentially good discriminant, write </w:t>
       </w:r>
       <w:r>
         <w:lastRenderedPageBreak/>
-        <w:t>down if you think they may be impe</w:t>
-      </w:r>
-      <w:r>
-        <w:t>rfect, carry assumptions, or fail under some circumstances. The first row is filled as an example.</w:t>
+        <w:t>down if you think they may be imperfect, carry assumptions, or fail under some circumstances. The first row is filled as an example.</w:t>
       </w:r>
     </w:p>
     <w:p>
@@ -985,10 +913,7 @@
               <w:cnfStyle w:val="000000100000" w:firstRow="0" w:lastRow="0" w:firstColumn="0" w:lastColumn="0" w:oddVBand="0" w:evenVBand="0" w:oddHBand="1" w:evenHBand="0" w:firstRowFirstColumn="0" w:firstRowLastColumn="0" w:lastRowFirstColumn="0" w:lastRowLastColumn="0"/>
             </w:pPr>
             <w:r>
-              <w:t xml:space="preserve">The patient may not have </w:t>
-            </w:r>
-            <w:r>
-              <w:t>diabetes even if someone in their immediate family does</w:t>
+              <w:t>The patient may not have diabetes even if someone in their immediate family does</w:t>
             </w:r>
           </w:p>
         </w:tc>
@@ -1070,13 +995,7 @@
               <w:rPr>
                 <w:b w:val="0"/>
               </w:rPr>
-              <w:t xml:space="preserve">Patient has an </w:t>
-            </w:r>
-            <w:r>
-              <w:rPr>
-                <w:b w:val="0"/>
-              </w:rPr>
-              <w:t>active prescription for insulin</w:t>
+              <w:t>Patient has an active prescription for insulin</w:t>
             </w:r>
           </w:p>
           <w:p/>
@@ -1379,21 +1298,7 @@
                                 <w:i/>
                                 <w:color w:val="000000"/>
                               </w:rPr>
-                              <w:t xml:space="preserve">We can count ourself lucky, because type 2 diabetes is a known disease with reliable </w:t>
-                            </w:r>
-                            <w:r>
-                              <w:rPr>
-                                <w:i/>
-                                <w:color w:val="000000"/>
-                              </w:rPr>
-                              <w:t>diagnostic tools. With enough information available (e.g. results of a blood test) we could know exactly if any person has or does not have type 2 diabetes. In other scenarios, creating labels is a much grayer area! Think, for example, how you would separa</w:t>
-                            </w:r>
-                            <w:r>
-                              <w:rPr>
-                                <w:i/>
-                                <w:color w:val="000000"/>
-                              </w:rPr>
-                              <w:t>te “people who deserve a loan”, or “people who deserve to be released on parole” from people who do not. There is no blood test for that!</w:t>
+                              <w:t>We can count ourself lucky, because type 2 diabetes is a known disease with reliable diagnostic tools. With enough information available (e.g. results of a blood test) we could know exactly if any person has or does not have type 2 diabetes. In other scenarios, creating labels is a much grayer area! Think, for example, how you would separate “people who deserve a loan”, or “people who deserve to be released on parole” from people who do not. There is no blood test for that!</w:t>
                             </w:r>
                           </w:p>
                         </w:txbxContent>
@@ -1423,21 +1328,7 @@
                           <w:i/>
                           <w:color w:val="000000"/>
                         </w:rPr>
-                        <w:t xml:space="preserve">We can count ourself lucky, because type 2 diabetes is a known disease with reliable </w:t>
-                      </w:r>
-                      <w:r>
-                        <w:rPr>
-                          <w:i/>
-                          <w:color w:val="000000"/>
-                        </w:rPr>
-                        <w:t>diagnostic tools. With enough information available (e.g. results of a blood test) we could know exactly if any person has or does not have type 2 diabetes. In other scenarios, creating labels is a much grayer area! Think, for example, how you would separa</w:t>
-                      </w:r>
-                      <w:r>
-                        <w:rPr>
-                          <w:i/>
-                          <w:color w:val="000000"/>
-                        </w:rPr>
-                        <w:t>te “people who deserve a loan”, or “people who deserve to be released on parole” from people who do not. There is no blood test for that!</w:t>
+                        <w:t>We can count ourself lucky, because type 2 diabetes is a known disease with reliable diagnostic tools. With enough information available (e.g. results of a blood test) we could know exactly if any person has or does not have type 2 diabetes. In other scenarios, creating labels is a much grayer area! Think, for example, how you would separate “people who deserve a loan”, or “people who deserve to be released on parole” from people who do not. There is no blood test for that!</w:t>
                       </w:r>
                     </w:p>
                   </w:txbxContent>
@@ -1497,19 +1388,13 @@
     </w:p>
     <w:p>
       <w:r>
-        <w:t>Now that we have found one or more ways to identify patients at the clinic who have type 2 d</w:t>
-      </w:r>
-      <w:r>
-        <w:t>iabetes (and assuming we would have this information for a good number of patients, if not all), we can move on to determine what information will help us answer the question: “is this patient at high risk of type 2 diabetes”?</w:t>
+        <w:t>Now that we have found one or more ways to identify patients at the clinic who have type 2 diabetes (and assuming we would have this information for a good number of patients, if not all), we can move on to determine what information will help us answer the question: “is this patient at high risk of type 2 diabetes”?</w:t>
       </w:r>
     </w:p>
     <w:p/>
     <w:p>
       <w:r>
-        <w:t xml:space="preserve">A good place to start would </w:t>
-      </w:r>
-      <w:r>
-        <w:t xml:space="preserve">be the medical records already available at the clinic. Look at this list of possible information (which we will call </w:t>
+        <w:t xml:space="preserve">A good place to start would be the medical records already available at the clinic. Look at this list of possible information (which we will call </w:t>
       </w:r>
       <w:r>
         <w:rPr>
@@ -1518,10 +1403,7 @@
         <w:t>features</w:t>
       </w:r>
       <w:r>
-        <w:t>), and decide whether or not it should be included in the dataset. Also, write down reasons that may make this information difficu</w:t>
-      </w:r>
-      <w:r>
-        <w:t>lt to use. As before, the first row is filled as an example.</w:t>
+        <w:t>), and decide whether or not it should be included in the dataset. Also, write down reasons that may make this information difficult to use. As before, the first row is filled as an example.</w:t>
       </w:r>
     </w:p>
     <w:p/>
@@ -1591,19 +1473,7 @@
         <w:rPr>
           <w:color w:val="000000"/>
         </w:rPr>
-        <w:t>, meaning th</w:t>
-      </w:r>
-      <w:r>
-        <w:rPr>
-          <w:color w:val="000000"/>
-        </w:rPr>
-        <w:t>e risk that the information could be accidentally leaked and end up revealing sensitive information about a person, information that they would have wished would remain private. The issue of privacy, although very important and prominent, is beyond the sco</w:t>
-      </w:r>
-      <w:r>
-        <w:rPr>
-          <w:color w:val="000000"/>
-        </w:rPr>
-        <w:t xml:space="preserve">pe of this worksheet, and you will not have to list it as a reason not to include some information. </w:t>
+        <w:t xml:space="preserve">, meaning the risk that the information could be accidentally leaked and end up revealing sensitive information about a person, information that they would have wished would remain private. The issue of privacy, although very important and prominent, is beyond the scope of this worksheet, and you will not have to list it as a reason not to include some information. </w:t>
       </w:r>
     </w:p>
     <w:p/>
@@ -1749,10 +1619,7 @@
               <w:cnfStyle w:val="000000100000" w:firstRow="0" w:lastRow="0" w:firstColumn="0" w:lastColumn="0" w:oddVBand="0" w:evenVBand="0" w:oddHBand="1" w:evenHBand="0" w:firstRowFirstColumn="0" w:firstRowLastColumn="0" w:lastRowFirstColumn="0" w:lastRowLastColumn="0"/>
             </w:pPr>
             <w:r>
-              <w:t xml:space="preserve">A test result in </w:t>
-            </w:r>
-            <w:r>
-              <w:t>pre-diabetes range would be a strong signal that the patient is at high risk</w:t>
+              <w:t>A test result in pre-diabetes range would be a strong signal that the patient is at high risk</w:t>
             </w:r>
           </w:p>
         </w:tc>
@@ -1838,13 +1705,7 @@
               <w:rPr>
                 <w:b w:val="0"/>
               </w:rPr>
-              <w:t xml:space="preserve">Family history (diabetes in </w:t>
-            </w:r>
-            <w:r>
-              <w:rPr>
-                <w:b w:val="0"/>
-              </w:rPr>
-              <w:t>parents or grandparents)</w:t>
+              <w:t>Family history (diabetes in parents or grandparents)</w:t>
             </w:r>
           </w:p>
           <w:p/>
@@ -1998,10 +1859,7 @@
     <w:p/>
     <w:p>
       <w:r>
-        <w:t xml:space="preserve">Dr. Lever is also considering asking patients coming to the clinic to fill a questionnaire about their eating and exercising habits, because he knows </w:t>
-      </w:r>
-      <w:r>
-        <w:t>that this information will help determine who is at higher risk of diabetes. This is not a bad idea, but it could introduce bias in the dataset.</w:t>
+        <w:t>Dr. Lever is also considering asking patients coming to the clinic to fill a questionnaire about their eating and exercising habits, because he knows that this information will help determine who is at higher risk of diabetes. This is not a bad idea, but it could introduce bias in the dataset.</w:t>
       </w:r>
     </w:p>
     <w:p/>
@@ -2023,13 +1881,7 @@
         <w:rPr>
           <w:color w:val="000000"/>
         </w:rPr>
-        <w:t>Who is most likely to be excluded from the data collection if the questionnaire were to be administered only t</w:t>
-      </w:r>
-      <w:r>
-        <w:rPr>
-          <w:color w:val="000000"/>
-        </w:rPr>
-        <w:t>o people coming to the clinic?</w:t>
+        <w:t>Who is most likely to be excluded from the data collection if the questionnaire were to be administered only to people coming to the clinic?</w:t>
       </w:r>
     </w:p>
     <w:p>
@@ -2044,10 +1896,7 @@
     </w:p>
     <w:p>
       <w:r>
-        <w:t>___________________________________________________________________</w:t>
-      </w:r>
-      <w:r>
-        <w:t>___________</w:t>
+        <w:t>______________________________________________________________________________</w:t>
       </w:r>
     </w:p>
     <w:p>
@@ -2094,13 +1943,7 @@
         <w:rPr>
           <w:color w:val="000000"/>
         </w:rPr>
-        <w:t xml:space="preserve">What is this type </w:t>
-      </w:r>
-      <w:r>
-        <w:rPr>
-          <w:color w:val="000000"/>
-        </w:rPr>
-        <w:t>of bias called?</w:t>
+        <w:t>What is this type of bias called?</w:t>
       </w:r>
     </w:p>
     <w:p>
@@ -2127,13 +1970,7 @@
         <w:rPr>
           <w:color w:val="000000"/>
         </w:rPr>
-        <w:t>Imagine we changed the strategy and, instead of having patients fill the questionnaire in person at the clinic, we sent it to them by email and asked them to co</w:t>
-      </w:r>
-      <w:r>
-        <w:rPr>
-          <w:color w:val="000000"/>
-        </w:rPr>
-        <w:t>mplete it. Do you think this is a better collection system? Could we still accidentally exclude a specific set of patients?</w:t>
+        <w:t>Imagine we changed the strategy and, instead of having patients fill the questionnaire in person at the clinic, we sent it to them by email and asked them to complete it. Do you think this is a better collection system? Could we still accidentally exclude a specific set of patients?</w:t>
       </w:r>
     </w:p>
     <w:p>
@@ -2143,14 +1980,6 @@
     </w:p>
     <w:p>
       <w:r>
-        <w:t>_____________________________________________________</w:t>
-      </w:r>
-      <w:r>
-        <w:t>_________________________</w:t>
-      </w:r>
-    </w:p>
-    <w:p>
-      <w:r>
         <w:t>______________________________________________________________________________</w:t>
       </w:r>
     </w:p>
@@ -2161,10 +1990,12 @@
     </w:p>
     <w:p>
       <w:r>
-        <w:t>________________________________________________________________________</w:t>
-      </w:r>
-      <w:r>
-        <w:t>______</w:t>
+        <w:t>______________________________________________________________________________</w:t>
+      </w:r>
+    </w:p>
+    <w:p>
+      <w:r>
+        <w:t>______________________________________________________________________________</w:t>
       </w:r>
     </w:p>
     <w:p>
@@ -2212,17 +2043,7 @@
           <w:u w:val="single"/>
         </w:rPr>
         <w:lastRenderedPageBreak/>
-        <w:t>Evaluating</w:t>
-      </w:r>
-      <w:r>
-        <w:rPr>
-          <w:b/>
-          <w:color w:val="000000"/>
-          <w:sz w:val="26"/>
-          <w:szCs w:val="26"/>
-          <w:u w:val="single"/>
-        </w:rPr>
-        <w:t xml:space="preserve"> models</w:t>
+        <w:t>Evaluating models</w:t>
       </w:r>
     </w:p>
     <w:p>
@@ -2318,10 +2139,7 @@
     <w:p/>
     <w:p>
       <w:r>
-        <w:t>The details regarding the implementation of these models are not within the scope of this exercise (but we encourage you to look into courses about Machine Learning, if you are interested!). One important thing to understand is that all the models mentione</w:t>
-      </w:r>
-      <w:r>
-        <w:t xml:space="preserve">d above behave as </w:t>
+        <w:t xml:space="preserve">The details regarding the implementation of these models are not within the scope of this exercise (but we encourage you to look into courses about Machine Learning, if you are interested!). One important thing to understand is that all the models mentioned above behave as </w:t>
       </w:r>
       <w:r>
         <w:rPr>
@@ -2339,10 +2157,7 @@
         <w:t>why</w:t>
       </w:r>
       <w:r>
-        <w:t xml:space="preserve"> the model picked that class (for example, that the pat</w:t>
-      </w:r>
-      <w:r>
-        <w:t>ient is obese and has a family history of diabetes). This is important for a few reasons, including:</w:t>
+        <w:t xml:space="preserve"> the model picked that class (for example, that the patient is obese and has a family history of diabetes). This is important for a few reasons, including:</w:t>
       </w:r>
     </w:p>
     <w:p/>
@@ -2385,13 +2200,7 @@
         <w:rPr>
           <w:color w:val="000000"/>
         </w:rPr>
-        <w:t>It implies a cer</w:t>
-      </w:r>
-      <w:r>
-        <w:rPr>
-          <w:color w:val="000000"/>
-        </w:rPr>
-        <w:t xml:space="preserve">tain level of </w:t>
+        <w:t xml:space="preserve">It implies a certain level of </w:t>
       </w:r>
       <w:r>
         <w:rPr>
@@ -2404,13 +2213,7 @@
         <w:rPr>
           <w:color w:val="000000"/>
         </w:rPr>
-        <w:t xml:space="preserve"> in the model; of course, some trust is necessary – or the model is rendered useless – but, especially in delicate applications such as this one, the classification should be considered a suggestion and used accordingly by an expert (the</w:t>
-      </w:r>
-      <w:r>
-        <w:rPr>
-          <w:color w:val="000000"/>
-        </w:rPr>
-        <w:t xml:space="preserve"> doctor)</w:t>
+        <w:t xml:space="preserve"> in the model; of course, some trust is necessary – or the model is rendered useless – but, especially in delicate applications such as this one, the classification should be considered a suggestion and used accordingly by an expert (the doctor)</w:t>
       </w:r>
     </w:p>
     <w:p/>
@@ -3107,10 +2910,7 @@
     <w:p/>
     <w:p>
       <w:r>
-        <w:t xml:space="preserve">Complete the following table based on the information available in the </w:t>
-      </w:r>
-      <w:r>
-        <w:t>confusion matrices:</w:t>
+        <w:t>Complete the following table based on the information available in the confusion matrices:</w:t>
       </w:r>
     </w:p>
     <w:p/>
@@ -3298,13 +3098,7 @@
               <w:rPr>
                 <w:b w:val="0"/>
               </w:rPr>
-              <w:t xml:space="preserve">What is the accuracy of </w:t>
-            </w:r>
-            <w:r>
-              <w:rPr>
-                <w:b w:val="0"/>
-              </w:rPr>
-              <w:t>Model B?</w:t>
+              <w:t>What is the accuracy of Model B?</w:t>
             </w:r>
           </w:p>
         </w:tc>
@@ -3452,10 +3246,7 @@
     <w:p/>
     <w:p>
       <w:r>
-        <w:t xml:space="preserve">Based on your answers in the table above, which model would you recommend to use for this </w:t>
-      </w:r>
-      <w:r>
-        <w:t>application, and why?</w:t>
+        <w:t>Based on your answers in the table above, which model would you recommend to use for this application, and why?</w:t>
       </w:r>
     </w:p>
     <w:p>
@@ -3470,14 +3261,6 @@
     </w:p>
     <w:p>
       <w:r>
-        <w:t>____________________________________________________________________________</w:t>
-      </w:r>
-      <w:r>
-        <w:t>__</w:t>
-      </w:r>
-    </w:p>
-    <w:p>
-      <w:r>
         <w:t>______________________________________________________________________________</w:t>
       </w:r>
     </w:p>
@@ -3493,19 +3276,18 @@
     </w:p>
     <w:p>
       <w:r>
-        <w:t>________________</w:t>
-      </w:r>
-      <w:r>
-        <w:t>______________________________________________________________</w:t>
+        <w:t>______________________________________________________________________________</w:t>
+      </w:r>
+    </w:p>
+    <w:p>
+      <w:r>
+        <w:t>______________________________________________________________________________</w:t>
       </w:r>
     </w:p>
     <w:p/>
     <w:p>
       <w:r>
-        <w:t>Because we are aware of the risk of bias in the dataset, we also want to check that our models treat our female and male patients equally (for the purpose of this exercise, we assume that both</w:t>
-      </w:r>
-      <w:r>
-        <w:t xml:space="preserve"> sexes* are equally at risk of diabetes). Here are the confusion matrices of the two models divided by sex of the patient.</w:t>
+        <w:t>Because we are aware of the risk of bias in the dataset, we also want to check that our models treat our female and male patients equally (for the purpose of this exercise, we assume that both sexes* are equally at risk of diabetes). Here are the confusion matrices of the two models divided by sex of the patient.</w:t>
       </w:r>
     </w:p>
     <w:p/>
@@ -3928,13 +3710,7 @@
               <w:rPr>
                 <w:b w:val="0"/>
               </w:rPr>
-              <w:t>True labe</w:t>
-            </w:r>
-            <w:r>
-              <w:rPr>
-                <w:b w:val="0"/>
-              </w:rPr>
-              <w:t>l</w:t>
+              <w:t>True label</w:t>
             </w:r>
           </w:p>
         </w:tc>
@@ -4660,13 +4436,7 @@
               <w:rPr>
                 <w:b w:val="0"/>
               </w:rPr>
-              <w:t>True labe</w:t>
-            </w:r>
-            <w:r>
-              <w:rPr>
-                <w:b w:val="0"/>
-              </w:rPr>
-              <w:t>l</w:t>
+              <w:t>True label</w:t>
             </w:r>
           </w:p>
         </w:tc>
@@ -4978,10 +4748,7 @@
         <w:t>statistical parity?</w:t>
       </w:r>
       <w:r>
-        <w:t xml:space="preserve"> It may help you write the formula in terms of True Positives, True Negatives etc. before attempting to calculate the result.</w:t>
-      </w:r>
-      <w:r>
-        <w:t xml:space="preserve"> As you compute the ratios, place the group of males as denominators.</w:t>
+        <w:t xml:space="preserve"> It may help you write the formula in terms of True Positives, True Negatives etc. before attempting to calculate the result. As you compute the ratios, place the group of males as denominators.</w:t>
       </w:r>
     </w:p>
     <w:p>
@@ -5125,7 +4892,19 @@
         <w:rPr>
           <w:lang w:val="en-US"/>
         </w:rPr>
-        <w:t>false negatives to true positives</w:t>
+        <w:t xml:space="preserve">false negatives to </w:t>
+      </w:r>
+      <w:r>
+        <w:rPr>
+          <w:lang w:val="en-US"/>
+        </w:rPr>
+        <w:t>actual</w:t>
+      </w:r>
+      <w:r>
+        <w:rPr>
+          <w:lang w:val="en-US"/>
+        </w:rPr>
+        <w:t xml:space="preserve"> positives</w:t>
       </w:r>
       <w:r>
         <w:t xml:space="preserve"> across the two groups? In other words, do the models achieve </w:t>
@@ -5265,10 +5044,7 @@
     <w:p/>
     <w:p>
       <w:r>
-        <w:t>Ratio of false positiv</w:t>
-      </w:r>
-      <w:r>
-        <w:t xml:space="preserve">es to predicted positives - Model A = </w:t>
+        <w:t xml:space="preserve">Ratio of false positives to predicted positives - Model A = </w:t>
       </w:r>
     </w:p>
     <w:p/>
@@ -5287,13 +5063,22 @@
         <w:rPr>
           <w:lang w:val="en-US"/>
         </w:rPr>
-        <w:t xml:space="preserve">false positives to true negatives </w:t>
-      </w:r>
-      <w:r>
-        <w:t>across the two groups</w:t>
-      </w:r>
-      <w:r>
-        <w:t xml:space="preserve">? In other words, do the models achieve </w:t>
+        <w:t xml:space="preserve">false positives to </w:t>
+      </w:r>
+      <w:r>
+        <w:rPr>
+          <w:lang w:val="en-US"/>
+        </w:rPr>
+        <w:t>actual</w:t>
+      </w:r>
+      <w:r>
+        <w:rPr>
+          <w:lang w:val="en-US"/>
+        </w:rPr>
+        <w:t xml:space="preserve"> negatives </w:t>
+      </w:r>
+      <w:r>
+        <w:t xml:space="preserve">across the two groups? In other words, do the models achieve </w:t>
       </w:r>
       <w:r>
         <w:rPr>
@@ -5421,10 +5206,7 @@
     <w:p/>
     <w:p>
       <w:r>
-        <w:t xml:space="preserve">Ratio of false </w:t>
-      </w:r>
-      <w:r>
-        <w:t xml:space="preserve">negatives to predicted negatives - Model B = </w:t>
+        <w:t xml:space="preserve">Ratio of false negatives to predicted negatives - Model B = </w:t>
       </w:r>
     </w:p>
     <w:p>
@@ -5435,14 +5217,6 @@
     </w:p>
     <w:p>
       <w:r>
-        <w:t>____________________________</w:t>
-      </w:r>
-      <w:r>
-        <w:t>__________________________________________________</w:t>
-      </w:r>
-    </w:p>
-    <w:p>
-      <w:r>
         <w:t>______________________________________________________________________________</w:t>
       </w:r>
     </w:p>
@@ -5453,10 +5227,12 @@
     </w:p>
     <w:p>
       <w:r>
-        <w:t>_______________________________________________</w:t>
-      </w:r>
-      <w:r>
-        <w:t>_______________________________</w:t>
+        <w:t>______________________________________________________________________________</w:t>
+      </w:r>
+    </w:p>
+    <w:p>
+      <w:r>
+        <w:t>______________________________________________________________________________</w:t>
       </w:r>
     </w:p>
     <w:p>
@@ -5488,74 +5264,86 @@
         <w:rPr>
           <w:lang w:val="en-US"/>
         </w:rPr>
-        <w:t>false negatives to true positives</w:t>
-      </w:r>
-      <w:r>
-        <w:t xml:space="preserve"> </w:t>
-      </w:r>
-      <w:r>
-        <w:t>say about how the models classify pa</w:t>
-      </w:r>
-      <w:r>
-        <w:t>tients? What is the fairest model according to this metric, and why?</w:t>
-      </w:r>
-    </w:p>
-    <w:p>
-      <w:r>
-        <w:t>______________________________________________________________________________</w:t>
-      </w:r>
-    </w:p>
-    <w:p>
-      <w:r>
-        <w:t>______________________________________________________________________________</w:t>
-      </w:r>
-    </w:p>
-    <w:p>
-      <w:r>
-        <w:t>_____________________________</w:t>
-      </w:r>
-      <w:r>
-        <w:t>_________________________________________________</w:t>
-      </w:r>
-    </w:p>
-    <w:p>
-      <w:r>
-        <w:t>______________________________________________________________________________</w:t>
-      </w:r>
-    </w:p>
-    <w:p>
-      <w:r>
-        <w:t>______________________________________________________________________________</w:t>
-      </w:r>
-    </w:p>
-    <w:p>
-      <w:r>
-        <w:t>______________________________________________________________________________</w:t>
-      </w:r>
-    </w:p>
-    <w:p>
-      <w:r>
-        <w:t>______________________________________________________________________________</w:t>
-      </w:r>
-    </w:p>
-    <w:p>
-      <w:r>
-        <w:t>______________________________________________________________________________</w:t>
-      </w:r>
-    </w:p>
-    <w:p/>
-    <w:p>
-      <w:r>
-        <w:t>What do the ratios</w:t>
-      </w:r>
-      <w:r>
-        <w:t xml:space="preserve"> of </w:t>
+        <w:t xml:space="preserve">false negatives to </w:t>
       </w:r>
       <w:r>
         <w:rPr>
           <w:lang w:val="en-US"/>
         </w:rPr>
-        <w:t xml:space="preserve">false positives to true negatives </w:t>
+        <w:t>actual</w:t>
+      </w:r>
+      <w:r>
+        <w:rPr>
+          <w:lang w:val="en-US"/>
+        </w:rPr>
+        <w:t xml:space="preserve"> positives</w:t>
+      </w:r>
+      <w:r>
+        <w:t xml:space="preserve"> say about how the models classify patients? What is the fairest model according to this metric, and why?</w:t>
+      </w:r>
+    </w:p>
+    <w:p>
+      <w:r>
+        <w:t>______________________________________________________________________________</w:t>
+      </w:r>
+    </w:p>
+    <w:p>
+      <w:r>
+        <w:t>______________________________________________________________________________</w:t>
+      </w:r>
+    </w:p>
+    <w:p>
+      <w:r>
+        <w:t>______________________________________________________________________________</w:t>
+      </w:r>
+    </w:p>
+    <w:p>
+      <w:r>
+        <w:t>______________________________________________________________________________</w:t>
+      </w:r>
+    </w:p>
+    <w:p>
+      <w:r>
+        <w:t>______________________________________________________________________________</w:t>
+      </w:r>
+    </w:p>
+    <w:p>
+      <w:r>
+        <w:t>______________________________________________________________________________</w:t>
+      </w:r>
+    </w:p>
+    <w:p>
+      <w:r>
+        <w:t>______________________________________________________________________________</w:t>
+      </w:r>
+    </w:p>
+    <w:p>
+      <w:r>
+        <w:t>______________________________________________________________________________</w:t>
+      </w:r>
+    </w:p>
+    <w:p/>
+    <w:p>
+      <w:r>
+        <w:t xml:space="preserve">What do the ratios of </w:t>
+      </w:r>
+      <w:r>
+        <w:rPr>
+          <w:lang w:val="en-US"/>
+        </w:rPr>
+        <w:t xml:space="preserve">false positives to </w:t>
+      </w:r>
+      <w:r>
+        <w:rPr>
+          <w:lang w:val="en-US"/>
+        </w:rPr>
+        <w:t>actual</w:t>
+      </w:r>
+      <w:r>
+        <w:rPr>
+          <w:lang w:val="en-US"/>
+        </w:rPr>
+        <w:t xml:space="preserve"> negatives </w:t>
       </w:r>
       <w:r>
         <w:t>say about how the models classify patients? What is the fairest model according to this metric, and why?</w:t>
@@ -5568,14 +5356,6 @@
     </w:p>
     <w:p>
       <w:r>
-        <w:t>_____________________________</w:t>
-      </w:r>
-      <w:r>
-        <w:t>_________________________________________________</w:t>
-      </w:r>
-    </w:p>
-    <w:p>
-      <w:r>
         <w:t>______________________________________________________________________________</w:t>
       </w:r>
     </w:p>
@@ -5586,14 +5366,6 @@
     </w:p>
     <w:p>
       <w:r>
-        <w:t>________________________________________________</w:t>
-      </w:r>
-      <w:r>
-        <w:t>______________________________</w:t>
-      </w:r>
-    </w:p>
-    <w:p>
-      <w:r>
         <w:t>______________________________________________________________________________</w:t>
       </w:r>
     </w:p>
@@ -5604,19 +5376,23 @@
     </w:p>
     <w:p>
       <w:r>
-        <w:t>___________________________________________________________________</w:t>
-      </w:r>
-      <w:r>
-        <w:t>___________</w:t>
+        <w:t>______________________________________________________________________________</w:t>
+      </w:r>
+    </w:p>
+    <w:p>
+      <w:r>
+        <w:t>______________________________________________________________________________</w:t>
+      </w:r>
+    </w:p>
+    <w:p>
+      <w:r>
+        <w:t>______________________________________________________________________________</w:t>
       </w:r>
     </w:p>
     <w:p/>
     <w:p>
       <w:r>
-        <w:t>Considering the fairness metrics, as well as accuracy, precision and recall of the two models, would you still recommend the same model you chose earlier for this application? Why or why not? ___________________________________________________</w:t>
-      </w:r>
-      <w:r>
-        <w:t>___________________________</w:t>
+        <w:t>Considering the fairness metrics, as well as accuracy, precision and recall of the two models, would you still recommend the same model you chose earlier for this application? Why or why not? ______________________________________________________________________________</w:t>
       </w:r>
     </w:p>
     <w:p>
@@ -5631,14 +5407,6 @@
     </w:p>
     <w:p>
       <w:r>
-        <w:t>______________________________________________________________________</w:t>
-      </w:r>
-      <w:r>
-        <w:t>________</w:t>
-      </w:r>
-    </w:p>
-    <w:p>
-      <w:r>
         <w:t>______________________________________________________________________________</w:t>
       </w:r>
     </w:p>
@@ -5654,10 +5422,12 @@
     </w:p>
     <w:p>
       <w:r>
-        <w:t>__________</w:t>
-      </w:r>
-      <w:r>
-        <w:t>____________________________________________________________________</w:t>
+        <w:t>______________________________________________________________________________</w:t>
+      </w:r>
+    </w:p>
+    <w:p>
+      <w:r>
+        <w:t>______________________________________________________________________________</w:t>
       </w:r>
     </w:p>
     <w:p>
@@ -5672,10 +5442,7 @@
         <w:t xml:space="preserve"> feature importance</w:t>
       </w:r>
       <w:r>
-        <w:t>, that is, which features the model relies more heavily or more frequently on to base its classi</w:t>
-      </w:r>
-      <w:r>
-        <w:t>fication. We said earlier that, for this exercise, we assumed that both sexes are equally at risk of diabetes. If sex of the patient was used as a feature in these models, under this assumption, do you think it should have (pick one):</w:t>
+        <w:t>, that is, which features the model relies more heavily or more frequently on to base its classification. We said earlier that, for this exercise, we assumed that both sexes are equally at risk of diabetes. If sex of the patient was used as a feature in these models, under this assumption, do you think it should have (pick one):</w:t>
       </w:r>
     </w:p>
     <w:p/>
@@ -5697,13 +5464,7 @@
         <w:rPr>
           <w:color w:val="000000"/>
         </w:rPr>
-        <w:t xml:space="preserve">high </w:t>
-      </w:r>
-      <w:r>
-        <w:rPr>
-          <w:color w:val="000000"/>
-        </w:rPr>
-        <w:t>importance</w:t>
+        <w:t>high importance</w:t>
       </w:r>
     </w:p>
     <w:p>
@@ -5779,10 +5540,7 @@
     </w:p>
     <w:p>
       <w:r>
-        <w:t>When plotting the feature importance, you can see that sex of the patient is quite high. If sex is supposed to not have an impact on the chances of diabetes, what do you think could be the reaso</w:t>
-      </w:r>
-      <w:r>
-        <w:t>n behind the model giving it such high importance? Can you think of a way to fix or at least improve this behavior?</w:t>
+        <w:t>When plotting the feature importance, you can see that sex of the patient is quite high. If sex is supposed to not have an impact on the chances of diabetes, what do you think could be the reason behind the model giving it such high importance? Can you think of a way to fix or at least improve this behavior?</w:t>
       </w:r>
     </w:p>
     <w:p/>
@@ -5793,14 +5551,6 @@
     </w:p>
     <w:p>
       <w:r>
-        <w:t>____________________________________________________________</w:t>
-      </w:r>
-      <w:r>
-        <w:t>__________________</w:t>
-      </w:r>
-    </w:p>
-    <w:p>
-      <w:r>
         <w:t>______________________________________________________________________________</w:t>
       </w:r>
     </w:p>
@@ -5831,10 +5581,12 @@
     </w:p>
     <w:p>
       <w:r>
-        <w:t>___________________</w:t>
-      </w:r>
-      <w:r>
-        <w:t>___________________________________________________________</w:t>
+        <w:t>______________________________________________________________________________</w:t>
+      </w:r>
+    </w:p>
+    <w:p>
+      <w:r>
+        <w:t>______________________________________________________________________________</w:t>
       </w:r>
     </w:p>
     <w:p>
@@ -5930,21 +5682,7 @@
                                 <w:i/>
                                 <w:color w:val="FFFFFF"/>
                               </w:rPr>
-                              <w:t xml:space="preserve">Sex and Gender have different meanings, despite often being used interchangeably. In humans, sex refers to a set of biological features such as </w:t>
-                            </w:r>
-                            <w:r>
-                              <w:rPr>
-                                <w:i/>
-                                <w:color w:val="FFFFFF"/>
-                              </w:rPr>
-                              <w:t>chromosomes and gene expression. It is usually characterized as male or females, although intersex attributes are also possible. Gender refers to socially constructed roles, behaviours and identities, such as man, woman, or gender diverse. Sex can be impor</w:t>
-                            </w:r>
-                            <w:r>
-                              <w:rPr>
-                                <w:i/>
-                                <w:color w:val="FFFFFF"/>
-                              </w:rPr>
-                              <w:t>tant to consider in medical and biological applications, while gender can be a source of bias and differential treatment.</w:t>
+                              <w:t>Sex and Gender have different meanings, despite often being used interchangeably. In humans, sex refers to a set of biological features such as chromosomes and gene expression. It is usually characterized as male or females, although intersex attributes are also possible. Gender refers to socially constructed roles, behaviours and identities, such as man, woman, or gender diverse. Sex can be important to consider in medical and biological applications, while gender can be a source of bias and differential treatment.</w:t>
                             </w:r>
                           </w:p>
                           <w:p>
@@ -5962,14 +5700,7 @@
                                 <w:color w:val="FFFFFF"/>
                                 <w:sz w:val="16"/>
                               </w:rPr>
-                              <w:t>“Brave Men” and “Emotional Women”: A Theory-Guided Literature Review on Gender Bias in Health Care and Gendered Norms towards Patient</w:t>
-                            </w:r>
-                            <w:r>
-                              <w:rPr>
-                                <w:color w:val="FFFFFF"/>
-                                <w:sz w:val="16"/>
-                              </w:rPr>
-                              <w:t xml:space="preserve">s with Chronic Pain: </w:t>
+                              <w:t xml:space="preserve">“Brave Men” and “Emotional Women”: A Theory-Guided Literature Review on Gender Bias in Health Care and Gendered Norms towards Patients with Chronic Pain: </w:t>
                             </w:r>
                             <w:r>
                               <w:rPr>
@@ -6039,21 +5770,7 @@
                           <w:i/>
                           <w:color w:val="FFFFFF"/>
                         </w:rPr>
-                        <w:t xml:space="preserve">Sex and Gender have different meanings, despite often being used interchangeably. In humans, sex refers to a set of biological features such as </w:t>
-                      </w:r>
-                      <w:r>
-                        <w:rPr>
-                          <w:i/>
-                          <w:color w:val="FFFFFF"/>
-                        </w:rPr>
-                        <w:t>chromosomes and gene expression. It is usually characterized as male or females, although intersex attributes are also possible. Gender refers to socially constructed roles, behaviours and identities, such as man, woman, or gender diverse. Sex can be impor</w:t>
-                      </w:r>
-                      <w:r>
-                        <w:rPr>
-                          <w:i/>
-                          <w:color w:val="FFFFFF"/>
-                        </w:rPr>
-                        <w:t>tant to consider in medical and biological applications, while gender can be a source of bias and differential treatment.</w:t>
+                        <w:t>Sex and Gender have different meanings, despite often being used interchangeably. In humans, sex refers to a set of biological features such as chromosomes and gene expression. It is usually characterized as male or females, although intersex attributes are also possible. Gender refers to socially constructed roles, behaviours and identities, such as man, woman, or gender diverse. Sex can be important to consider in medical and biological applications, while gender can be a source of bias and differential treatment.</w:t>
                       </w:r>
                     </w:p>
                     <w:p>
@@ -6071,14 +5788,7 @@
                           <w:color w:val="FFFFFF"/>
                           <w:sz w:val="16"/>
                         </w:rPr>
-                        <w:t>“Brave Men” and “Emotional Women”: A Theory-Guided Literature Review on Gender Bias in Health Care and Gendered Norms towards Patient</w:t>
-                      </w:r>
-                      <w:r>
-                        <w:rPr>
-                          <w:color w:val="FFFFFF"/>
-                          <w:sz w:val="16"/>
-                        </w:rPr>
-                        <w:t xml:space="preserve">s with Chronic Pain: </w:t>
+                        <w:t xml:space="preserve">“Brave Men” and “Emotional Women”: A Theory-Guided Literature Review on Gender Bias in Health Care and Gendered Norms towards Patients with Chronic Pain: </w:t>
                       </w:r>
                       <w:r>
                         <w:rPr>
@@ -7499,6 +7209,7 @@
   <w:style w:type="character" w:default="1" w:styleId="DefaultParagraphFont">
     <w:name w:val="Default Paragraph Font"/>
     <w:uiPriority w:val="1"/>
+    <w:semiHidden/>
     <w:unhideWhenUsed/>
   </w:style>
   <w:style w:type="table" w:default="1" w:styleId="TableNormal">

</xml_diff>